<commit_message>
Cleaned up morse code and bitpics lesson
</commit_message>
<xml_diff>
--- a/CourseMaterials/05_bits_and_binary/01_bitpics/blank_grid.docx
+++ b/CourseMaterials/05_bits_and_binary/01_bitpics/blank_grid.docx
@@ -12,83 +12,7 @@
         <mc:AlternateContent>
           <mc:Choice Requires="wps">
             <w:drawing>
-              <wp:anchor distT="0" distB="0" distL="114300" distR="114300" simplePos="0" relativeHeight="251950080" behindDoc="0" locked="0" layoutInCell="1" allowOverlap="1" wp14:anchorId="58DB3729" wp14:editId="6CE00066">
-                <wp:simplePos x="0" y="0"/>
-                <wp:positionH relativeFrom="column">
-                  <wp:posOffset>277241</wp:posOffset>
-                </wp:positionH>
-                <wp:positionV relativeFrom="paragraph">
-                  <wp:posOffset>2807335</wp:posOffset>
-                </wp:positionV>
-                <wp:extent cx="457200" cy="457200"/>
-                <wp:effectExtent l="0" t="0" r="12700" b="12700"/>
-                <wp:wrapNone/>
-                <wp:docPr id="1517306739" name="Rectangle 1517306739"/>
-                <wp:cNvGraphicFramePr/>
-                <a:graphic xmlns:a="http://schemas.openxmlformats.org/drawingml/2006/main">
-                  <a:graphicData uri="http://schemas.microsoft.com/office/word/2010/wordprocessingShape">
-                    <wps:wsp>
-                      <wps:cNvSpPr/>
-                      <wps:spPr>
-                        <a:xfrm>
-                          <a:off x="0" y="0"/>
-                          <a:ext cx="457200" cy="457200"/>
-                        </a:xfrm>
-                        <a:prstGeom prst="rect">
-                          <a:avLst/>
-                        </a:prstGeom>
-                        <a:solidFill>
-                          <a:schemeClr val="bg1"/>
-                        </a:solidFill>
-                        <a:ln>
-                          <a:solidFill>
-                            <a:schemeClr val="tx1"/>
-                          </a:solidFill>
-                        </a:ln>
-                      </wps:spPr>
-                      <wps:style>
-                        <a:lnRef idx="2">
-                          <a:schemeClr val="accent1">
-                            <a:shade val="50000"/>
-                          </a:schemeClr>
-                        </a:lnRef>
-                        <a:fillRef idx="1">
-                          <a:schemeClr val="accent1"/>
-                        </a:fillRef>
-                        <a:effectRef idx="0">
-                          <a:schemeClr val="accent1"/>
-                        </a:effectRef>
-                        <a:fontRef idx="minor">
-                          <a:schemeClr val="lt1"/>
-                        </a:fontRef>
-                      </wps:style>
-                      <wps:bodyPr rot="0" spcFirstLastPara="0" vertOverflow="overflow" horzOverflow="overflow" vert="horz" wrap="square" lIns="91440" tIns="45720" rIns="91440" bIns="45720" numCol="1" spcCol="0" rtlCol="0" fromWordArt="0" anchor="ctr" anchorCtr="0" forceAA="0" compatLnSpc="1">
-                        <a:prstTxWarp prst="textNoShape">
-                          <a:avLst/>
-                        </a:prstTxWarp>
-                        <a:noAutofit/>
-                      </wps:bodyPr>
-                    </wps:wsp>
-                  </a:graphicData>
-                </a:graphic>
-              </wp:anchor>
-            </w:drawing>
-          </mc:Choice>
-          <mc:Fallback>
-            <w:pict>
-              <v:rect w14:anchorId="37E538F0" id="Rectangle 1517306739" o:spid="_x0000_s1026" style="position:absolute;margin-left:21.85pt;margin-top:221.05pt;width:36pt;height:36pt;z-index:251950080;visibility:visible;mso-wrap-style:square;mso-wrap-distance-left:9pt;mso-wrap-distance-top:0;mso-wrap-distance-right:9pt;mso-wrap-distance-bottom:0;mso-position-horizontal:absolute;mso-position-horizontal-relative:text;mso-position-vertical:absolute;mso-position-vertical-relative:text;v-text-anchor:middle" o:gfxdata="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" fillcolor="white [3212]" strokecolor="black [3213]" strokeweight="1pt"/>
-            </w:pict>
-          </mc:Fallback>
-        </mc:AlternateContent>
-      </w:r>
-      <w:r>
-        <w:rPr>
-          <w:noProof/>
-        </w:rPr>
-        <mc:AlternateContent>
-          <mc:Choice Requires="wps">
-            <w:drawing>
-              <wp:anchor distT="0" distB="0" distL="114300" distR="114300" simplePos="0" relativeHeight="251948032" behindDoc="0" locked="0" layoutInCell="1" allowOverlap="1" wp14:anchorId="687C4775" wp14:editId="02CE3DD5">
+              <wp:anchor distT="0" distB="0" distL="114300" distR="114300" simplePos="0" relativeHeight="251948032" behindDoc="0" locked="0" layoutInCell="1" allowOverlap="1" wp14:anchorId="687C4775" wp14:editId="0FA1D41A">
                 <wp:simplePos x="0" y="0"/>
                 <wp:positionH relativeFrom="column">
                   <wp:posOffset>-191135</wp:posOffset>
@@ -11068,7 +10992,84 @@
     <w:p/>
     <w:p/>
     <w:p/>
-    <w:p/>
+    <w:p>
+      <w:r>
+        <w:rPr>
+          <w:noProof/>
+        </w:rPr>
+        <mc:AlternateContent>
+          <mc:Choice Requires="wps">
+            <w:drawing>
+              <wp:anchor distT="0" distB="0" distL="114300" distR="114300" simplePos="0" relativeHeight="251950080" behindDoc="0" locked="0" layoutInCell="1" allowOverlap="1" wp14:anchorId="58DB3729" wp14:editId="54324632">
+                <wp:simplePos x="0" y="0"/>
+                <wp:positionH relativeFrom="column">
+                  <wp:posOffset>266065</wp:posOffset>
+                </wp:positionH>
+                <wp:positionV relativeFrom="paragraph">
+                  <wp:posOffset>17145</wp:posOffset>
+                </wp:positionV>
+                <wp:extent cx="457200" cy="457200"/>
+                <wp:effectExtent l="0" t="0" r="12700" b="12700"/>
+                <wp:wrapNone/>
+                <wp:docPr id="1517306739" name="Rectangle 1517306739"/>
+                <wp:cNvGraphicFramePr/>
+                <a:graphic xmlns:a="http://schemas.openxmlformats.org/drawingml/2006/main">
+                  <a:graphicData uri="http://schemas.microsoft.com/office/word/2010/wordprocessingShape">
+                    <wps:wsp>
+                      <wps:cNvSpPr/>
+                      <wps:spPr>
+                        <a:xfrm>
+                          <a:off x="0" y="0"/>
+                          <a:ext cx="457200" cy="457200"/>
+                        </a:xfrm>
+                        <a:prstGeom prst="rect">
+                          <a:avLst/>
+                        </a:prstGeom>
+                        <a:solidFill>
+                          <a:schemeClr val="bg1"/>
+                        </a:solidFill>
+                        <a:ln>
+                          <a:solidFill>
+                            <a:schemeClr val="tx1"/>
+                          </a:solidFill>
+                        </a:ln>
+                      </wps:spPr>
+                      <wps:style>
+                        <a:lnRef idx="2">
+                          <a:schemeClr val="accent1">
+                            <a:shade val="50000"/>
+                          </a:schemeClr>
+                        </a:lnRef>
+                        <a:fillRef idx="1">
+                          <a:schemeClr val="accent1"/>
+                        </a:fillRef>
+                        <a:effectRef idx="0">
+                          <a:schemeClr val="accent1"/>
+                        </a:effectRef>
+                        <a:fontRef idx="minor">
+                          <a:schemeClr val="lt1"/>
+                        </a:fontRef>
+                      </wps:style>
+                      <wps:bodyPr rot="0" spcFirstLastPara="0" vertOverflow="overflow" horzOverflow="overflow" vert="horz" wrap="square" lIns="91440" tIns="45720" rIns="91440" bIns="45720" numCol="1" spcCol="0" rtlCol="0" fromWordArt="0" anchor="ctr" anchorCtr="0" forceAA="0" compatLnSpc="1">
+                        <a:prstTxWarp prst="textNoShape">
+                          <a:avLst/>
+                        </a:prstTxWarp>
+                        <a:noAutofit/>
+                      </wps:bodyPr>
+                    </wps:wsp>
+                  </a:graphicData>
+                </a:graphic>
+              </wp:anchor>
+            </w:drawing>
+          </mc:Choice>
+          <mc:Fallback>
+            <w:pict>
+              <v:rect w14:anchorId="48D0F0B7" id="Rectangle 1517306739" o:spid="_x0000_s1026" style="position:absolute;margin-left:20.95pt;margin-top:1.35pt;width:36pt;height:36pt;z-index:251950080;visibility:visible;mso-wrap-style:square;mso-wrap-distance-left:9pt;mso-wrap-distance-top:0;mso-wrap-distance-right:9pt;mso-wrap-distance-bottom:0;mso-position-horizontal:absolute;mso-position-horizontal-relative:text;mso-position-vertical:absolute;mso-position-vertical-relative:text;v-text-anchor:middle" o:gfxdata="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" fillcolor="white [3212]" strokecolor="black [3213]" strokeweight="1pt"/>
+            </w:pict>
+          </mc:Fallback>
+        </mc:AlternateContent>
+      </w:r>
+    </w:p>
     <w:p/>
     <w:p/>
     <w:p/>
@@ -11093,10 +11094,10 @@
         <mc:AlternateContent>
           <mc:Choice Requires="wps">
             <w:drawing>
-              <wp:anchor distT="0" distB="0" distL="114300" distR="114300" simplePos="0" relativeHeight="251812864" behindDoc="0" locked="0" layoutInCell="1" allowOverlap="1" wp14:anchorId="0C327A2A" wp14:editId="54A25128">
-                <wp:simplePos x="0" y="0"/>
-                <wp:positionH relativeFrom="column">
-                  <wp:posOffset>277241</wp:posOffset>
+              <wp:anchor distT="0" distB="0" distL="114300" distR="114300" simplePos="0" relativeHeight="251812864" behindDoc="0" locked="0" layoutInCell="1" allowOverlap="1" wp14:anchorId="0C327A2A" wp14:editId="417357E3">
+                <wp:simplePos x="0" y="0"/>
+                <wp:positionH relativeFrom="column">
+                  <wp:posOffset>266586</wp:posOffset>
                 </wp:positionH>
                 <wp:positionV relativeFrom="paragraph">
                   <wp:posOffset>2807335</wp:posOffset>
@@ -11157,7 +11158,7 @@
           </mc:Choice>
           <mc:Fallback>
             <w:pict>
-              <v:rect w14:anchorId="72D2501A" id="Rectangle 2069196750" o:spid="_x0000_s1026" style="position:absolute;margin-left:21.85pt;margin-top:221.05pt;width:36pt;height:36pt;z-index:251812864;visibility:visible;mso-wrap-style:square;mso-wrap-distance-left:9pt;mso-wrap-distance-top:0;mso-wrap-distance-right:9pt;mso-wrap-distance-bottom:0;mso-position-horizontal:absolute;mso-position-horizontal-relative:text;mso-position-vertical:absolute;mso-position-vertical-relative:text;v-text-anchor:middle" o:gfxdata="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" fillcolor="white [3212]" strokecolor="black [3213]" strokeweight="1pt"/>
+              <v:rect w14:anchorId="2C1DF877" id="Rectangle 2069196750" o:spid="_x0000_s1026" style="position:absolute;margin-left:21pt;margin-top:221.05pt;width:36pt;height:36pt;z-index:251812864;visibility:visible;mso-wrap-style:square;mso-wrap-distance-left:9pt;mso-wrap-distance-top:0;mso-wrap-distance-right:9pt;mso-wrap-distance-bottom:0;mso-position-horizontal:absolute;mso-position-horizontal-relative:text;mso-position-vertical:absolute;mso-position-vertical-relative:text;v-text-anchor:middle" o:gfxdata="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" fillcolor="white [3212]" strokecolor="black [3213]" strokeweight="1pt"/>
             </w:pict>
           </mc:Fallback>
         </mc:AlternateContent>

</xml_diff>